<commit_message>
Update Final Phase1 Assesment
</commit_message>
<xml_diff>
--- a/Phase-1/Virtual Key for your Repository - Final Assesment/Virtual Key for your Repository - Documentaion.docx
+++ b/Phase-1/Virtual Key for your Repository - Final Assesment/Virtual Key for your Repository - Documentaion.docx
@@ -312,6 +312,22 @@
         <w:jc w:val="both"/>
         <w:rPr>
           <w:rStyle w:val="js-inline-fielddisplay"/>
+          <w:rFonts w:asciiTheme="majorHAnsi" w:hAnsiTheme="majorHAnsi"/>
+          <w:b/>
+          <w:bCs/>
+          <w:sz w:val="28"/>
+          <w:szCs w:val="28"/>
+        </w:rPr>
+      </w:pPr>
+    </w:p>
+    <w:p>
+      <w:pPr>
+        <w:jc w:val="both"/>
+        <w:rPr>
+          <w:rStyle w:val="js-inline-fielddisplay"/>
+          <w:rFonts w:asciiTheme="majorHAnsi" w:hAnsiTheme="majorHAnsi"/>
+          <w:b/>
+          <w:bCs/>
           <w:sz w:val="28"/>
           <w:szCs w:val="28"/>
         </w:rPr>
@@ -336,8 +352,52 @@
           <w:sz w:val="28"/>
           <w:szCs w:val="28"/>
         </w:rPr>
-        <w:t xml:space="preserve">: </w:t>
-      </w:r>
+        <w:t>:</w:t>
+      </w:r>
+      <w:r>
+        <w:rPr>
+          <w:rStyle w:val="js-inline-fielddisplay"/>
+          <w:rFonts w:asciiTheme="majorHAnsi" w:hAnsiTheme="majorHAnsi"/>
+          <w:b/>
+          <w:bCs/>
+          <w:sz w:val="28"/>
+          <w:szCs w:val="28"/>
+        </w:rPr>
+        <w:t xml:space="preserve"> </w:t>
+      </w:r>
+    </w:p>
+    <w:p>
+      <w:pPr>
+        <w:jc w:val="both"/>
+        <w:rPr>
+          <w:rStyle w:val="js-inline-fielddisplay"/>
+          <w:rFonts w:asciiTheme="majorHAnsi" w:hAnsiTheme="majorHAnsi"/>
+          <w:b/>
+          <w:bCs/>
+          <w:sz w:val="28"/>
+          <w:szCs w:val="28"/>
+        </w:rPr>
+      </w:pPr>
+      <w:hyperlink r:id="rId6" w:history="1">
+        <w:r>
+          <w:rPr>
+            <w:rStyle w:val="Hyperlink"/>
+            <w:sz w:val="28"/>
+            <w:szCs w:val="28"/>
+          </w:rPr>
+          <w:t>https://github.com/SaiKrishna6699/JavaFSDFinalAssesment.git</w:t>
+        </w:r>
+      </w:hyperlink>
+    </w:p>
+    <w:p>
+      <w:pPr>
+        <w:jc w:val="both"/>
+        <w:rPr>
+          <w:rStyle w:val="js-inline-fielddisplay"/>
+          <w:sz w:val="28"/>
+          <w:szCs w:val="28"/>
+        </w:rPr>
+      </w:pPr>
     </w:p>
     <w:p>
       <w:pPr>
@@ -562,6 +622,7 @@
           <w:sz w:val="28"/>
           <w:szCs w:val="28"/>
         </w:rPr>
+        <w:lastRenderedPageBreak/>
         <w:t>Sub Menu is responsible for giving more options</w:t>
       </w:r>
       <w:r>
@@ -638,7 +699,6 @@
           <w:sz w:val="28"/>
           <w:szCs w:val="28"/>
         </w:rPr>
-        <w:lastRenderedPageBreak/>
         <w:t xml:space="preserve">This basic structure was created using </w:t>
       </w:r>
       <w:r>
@@ -1593,7 +1653,6 @@
                 <w:szCs w:val="28"/>
                 <w:lang w:val="en-US"/>
               </w:rPr>
-              <w:lastRenderedPageBreak/>
               <w:t>Main</w:t>
             </w:r>
             <w:r>
@@ -1846,6 +1905,7 @@
           <w:szCs w:val="28"/>
           <w:lang w:val="en-US"/>
         </w:rPr>
+        <w:lastRenderedPageBreak/>
         <w:drawing>
           <wp:inline distT="0" distB="0" distL="0" distR="0" wp14:anchorId="0C87BA2C" wp14:editId="0E592AB9">
             <wp:extent cx="6645910" cy="4906010"/>
@@ -1862,7 +1922,7 @@
                     <pic:cNvPicPr/>
                   </pic:nvPicPr>
                   <pic:blipFill>
-                    <a:blip r:embed="rId6">
+                    <a:blip r:embed="rId7">
                       <a:extLst>
                         <a:ext uri="{28A0092B-C50C-407E-A947-70E740481C1C}">
                           <a14:useLocalDpi xmlns:a14="http://schemas.microsoft.com/office/drawing/2010/main" val="0"/>
@@ -2219,6 +2279,7 @@
           <w:szCs w:val="36"/>
           <w:lang w:val="en-US"/>
         </w:rPr>
+        <w:lastRenderedPageBreak/>
         <w:t>Conclusion:</w:t>
       </w:r>
     </w:p>
@@ -2923,6 +2984,41 @@
       </w:tblBorders>
     </w:tblPr>
   </w:style>
+  <w:style w:type="character" w:styleId="Hyperlink">
+    <w:name w:val="Hyperlink"/>
+    <w:basedOn w:val="DefaultParagraphFont"/>
+    <w:uiPriority w:val="99"/>
+    <w:unhideWhenUsed/>
+    <w:rsid w:val="00C56049"/>
+    <w:rPr>
+      <w:color w:val="0563C1" w:themeColor="hyperlink"/>
+      <w:u w:val="single"/>
+    </w:rPr>
+  </w:style>
+  <w:style w:type="character" w:styleId="UnresolvedMention">
+    <w:name w:val="Unresolved Mention"/>
+    <w:basedOn w:val="DefaultParagraphFont"/>
+    <w:uiPriority w:val="99"/>
+    <w:semiHidden/>
+    <w:unhideWhenUsed/>
+    <w:rsid w:val="00C56049"/>
+    <w:rPr>
+      <w:color w:val="605E5C"/>
+      <w:shd w:val="clear" w:color="auto" w:fill="E1DFDD"/>
+    </w:rPr>
+  </w:style>
+  <w:style w:type="character" w:styleId="FollowedHyperlink">
+    <w:name w:val="FollowedHyperlink"/>
+    <w:basedOn w:val="DefaultParagraphFont"/>
+    <w:uiPriority w:val="99"/>
+    <w:semiHidden/>
+    <w:unhideWhenUsed/>
+    <w:rsid w:val="00743F6C"/>
+    <w:rPr>
+      <w:color w:val="954F72" w:themeColor="followedHyperlink"/>
+      <w:u w:val="single"/>
+    </w:rPr>
+  </w:style>
 </w:styles>
 </file>
 

</xml_diff>